<commit_message>
Updated 3_3_2015 meeting folder
</commit_message>
<xml_diff>
--- a/Documents/Meetings/3_3_2015/15_Minutes.docx
+++ b/Documents/Meetings/3_3_2015/15_Minutes.docx
@@ -42,7 +42,16 @@
           <w:sz w:val="24"/>
           <w:szCs w:val="24"/>
         </w:rPr>
-        <w:t>Begin Time</w:t>
+        <w:t xml:space="preserve">Begin </w:t>
+      </w:r>
+      <w:proofErr w:type="gramStart"/>
+      <w:r>
+        <w:rPr>
+          <w:b/>
+          <w:sz w:val="24"/>
+          <w:szCs w:val="24"/>
+        </w:rPr>
+        <w:t>Time</w:t>
       </w:r>
       <w:r>
         <w:rPr>
@@ -51,13 +60,23 @@
         </w:rPr>
         <w:t xml:space="preserve">  :</w:t>
       </w:r>
-      <w:r>
-        <w:rPr>
-          <w:sz w:val="24"/>
-          <w:szCs w:val="24"/>
-        </w:rPr>
-        <w:t xml:space="preserve"> Tempapm</w:t>
-      </w:r>
+      <w:proofErr w:type="gramEnd"/>
+      <w:r>
+        <w:rPr>
+          <w:sz w:val="24"/>
+          <w:szCs w:val="24"/>
+        </w:rPr>
+        <w:t xml:space="preserve"> </w:t>
+      </w:r>
+      <w:proofErr w:type="spellStart"/>
+      <w:r>
+        <w:rPr>
+          <w:sz w:val="24"/>
+          <w:szCs w:val="24"/>
+        </w:rPr>
+        <w:t>Tempapm</w:t>
+      </w:r>
+      <w:proofErr w:type="spellEnd"/>
     </w:p>
     <w:p>
       <w:pPr>
@@ -79,22 +98,17 @@
           <w:sz w:val="24"/>
           <w:szCs w:val="24"/>
         </w:rPr>
-        <w:t xml:space="preserve">    </w:t>
-      </w:r>
-      <w:r>
-        <w:rPr>
-          <w:sz w:val="24"/>
-          <w:szCs w:val="24"/>
-        </w:rPr>
-        <w:t xml:space="preserve"> :</w:t>
-      </w:r>
-      <w:r>
-        <w:rPr>
-          <w:sz w:val="24"/>
-          <w:szCs w:val="24"/>
-        </w:rPr>
-        <w:t xml:space="preserve"> Tempapm</w:t>
-      </w:r>
+        <w:t xml:space="preserve">     : </w:t>
+      </w:r>
+      <w:proofErr w:type="spellStart"/>
+      <w:r>
+        <w:rPr>
+          <w:sz w:val="24"/>
+          <w:szCs w:val="24"/>
+        </w:rPr>
+        <w:t>Tempapm</w:t>
+      </w:r>
+      <w:proofErr w:type="spellEnd"/>
     </w:p>
     <w:p>
       <w:pPr>
@@ -111,62 +125,64 @@
           <w:sz w:val="24"/>
           <w:szCs w:val="24"/>
         </w:rPr>
-        <w:t xml:space="preserve">Location    </w:t>
-      </w:r>
+        <w:t xml:space="preserve">Location      </w:t>
+      </w:r>
+      <w:r>
+        <w:rPr>
+          <w:sz w:val="24"/>
+          <w:szCs w:val="24"/>
+        </w:rPr>
+        <w:t>: Commons Building 2</w:t>
+      </w:r>
+      <w:r>
+        <w:rPr>
+          <w:sz w:val="24"/>
+          <w:szCs w:val="24"/>
+          <w:vertAlign w:val="superscript"/>
+        </w:rPr>
+        <w:t>nd</w:t>
+      </w:r>
+      <w:r>
+        <w:rPr>
+          <w:sz w:val="24"/>
+          <w:szCs w:val="24"/>
+        </w:rPr>
+        <w:t xml:space="preserve"> floor</w:t>
+      </w:r>
+    </w:p>
+    <w:p>
+      <w:pPr>
+        <w:rPr>
+          <w:sz w:val="24"/>
+          <w:szCs w:val="24"/>
+        </w:rPr>
+      </w:pPr>
+    </w:p>
+    <w:p>
+      <w:pPr>
+        <w:rPr>
+          <w:sz w:val="24"/>
+          <w:szCs w:val="24"/>
+        </w:rPr>
+      </w:pPr>
       <w:r>
         <w:rPr>
           <w:b/>
           <w:sz w:val="24"/>
           <w:szCs w:val="24"/>
         </w:rPr>
-        <w:t xml:space="preserve">  </w:t>
-      </w:r>
-      <w:r>
-        <w:rPr>
-          <w:sz w:val="24"/>
-          <w:szCs w:val="24"/>
-        </w:rPr>
-        <w:t>: Commons Building 2</w:t>
-      </w:r>
-      <w:r>
-        <w:rPr>
-          <w:sz w:val="24"/>
-          <w:szCs w:val="24"/>
-          <w:vertAlign w:val="superscript"/>
-        </w:rPr>
-        <w:t>nd</w:t>
-      </w:r>
-      <w:r>
-        <w:rPr>
-          <w:sz w:val="24"/>
-          <w:szCs w:val="24"/>
-        </w:rPr>
-        <w:t xml:space="preserve"> floor</w:t>
-      </w:r>
-    </w:p>
-    <w:p>
-      <w:pPr>
-        <w:rPr>
-          <w:sz w:val="24"/>
-          <w:szCs w:val="24"/>
-        </w:rPr>
-      </w:pPr>
-    </w:p>
-    <w:p>
-      <w:pPr>
-        <w:rPr>
-          <w:sz w:val="24"/>
-          <w:szCs w:val="24"/>
-        </w:rPr>
-      </w:pPr>
+        <w:t xml:space="preserve">Members </w:t>
+      </w:r>
+      <w:proofErr w:type="gramStart"/>
       <w:r>
         <w:rPr>
           <w:b/>
           <w:sz w:val="24"/>
           <w:szCs w:val="24"/>
         </w:rPr>
-        <w:t>Members Present :</w:t>
-      </w:r>
+        <w:t>Present :</w:t>
+      </w:r>
+      <w:proofErr w:type="gramEnd"/>
       <w:r>
         <w:rPr>
           <w:sz w:val="24"/>
@@ -188,7 +204,25 @@
           <w:sz w:val="24"/>
           <w:szCs w:val="24"/>
         </w:rPr>
-        <w:t xml:space="preserve">Members Absent  : </w:t>
+        <w:t xml:space="preserve">Members </w:t>
+      </w:r>
+      <w:proofErr w:type="gramStart"/>
+      <w:r>
+        <w:rPr>
+          <w:b/>
+          <w:sz w:val="24"/>
+          <w:szCs w:val="24"/>
+        </w:rPr>
+        <w:t>Absent  :</w:t>
+      </w:r>
+      <w:proofErr w:type="gramEnd"/>
+      <w:r>
+        <w:rPr>
+          <w:b/>
+          <w:sz w:val="24"/>
+          <w:szCs w:val="24"/>
+        </w:rPr>
+        <w:t xml:space="preserve"> </w:t>
       </w:r>
       <w:r>
         <w:rPr>
@@ -237,7 +271,7 @@
       <w:pPr>
         <w:numPr>
           <w:ilvl w:val="0"/>
-          <w:numId w:val="1"/>
+          <w:numId w:val="2"/>
         </w:numPr>
         <w:ind w:hanging="359"/>
         <w:contextualSpacing/>
@@ -251,117 +285,261 @@
           <w:sz w:val="24"/>
           <w:szCs w:val="24"/>
         </w:rPr>
-        <w:t>Temp Topics</w:t>
-      </w:r>
-    </w:p>
-    <w:p>
-      <w:pPr>
-        <w:jc w:val="center"/>
-        <w:rPr>
-          <w:sz w:val="24"/>
-          <w:szCs w:val="24"/>
-        </w:rPr>
-      </w:pPr>
-      <w:r>
-        <w:rPr>
-          <w:i/>
-          <w:sz w:val="24"/>
-          <w:szCs w:val="24"/>
-          <w:u w:val="single"/>
-        </w:rPr>
-        <w:t>Decisions/Actions</w:t>
-      </w:r>
-    </w:p>
-    <w:p>
-      <w:pPr>
-        <w:jc w:val="center"/>
-        <w:rPr>
-          <w:sz w:val="24"/>
-          <w:szCs w:val="24"/>
-        </w:rPr>
-      </w:pPr>
-    </w:p>
-    <w:p>
-      <w:pPr>
-        <w:ind w:firstLine="720"/>
-        <w:rPr>
-          <w:sz w:val="24"/>
-          <w:szCs w:val="24"/>
-        </w:rPr>
-      </w:pPr>
-      <w:r>
-        <w:rPr>
-          <w:sz w:val="24"/>
-          <w:szCs w:val="24"/>
-        </w:rPr>
-        <w:t>Reviewed language topic. Talked about how Dr. R</w:t>
-      </w:r>
-      <w:r>
-        <w:rPr>
-          <w:sz w:val="24"/>
-          <w:szCs w:val="24"/>
-        </w:rPr>
-        <w:t>oden didn’t respond to language. Jeffrey signed up Josh for hipchat notifications to text message.</w:t>
-      </w:r>
-    </w:p>
-    <w:p>
-      <w:pPr>
-        <w:ind w:firstLine="720"/>
-        <w:rPr>
-          <w:sz w:val="24"/>
-          <w:szCs w:val="24"/>
-        </w:rPr>
-      </w:pPr>
-    </w:p>
-    <w:p>
-      <w:pPr>
-        <w:ind w:firstLine="720"/>
-        <w:rPr>
-          <w:sz w:val="24"/>
-          <w:szCs w:val="24"/>
-        </w:rPr>
-      </w:pPr>
-      <w:r>
-        <w:rPr>
-          <w:sz w:val="24"/>
-          <w:szCs w:val="24"/>
-        </w:rPr>
-        <w:t>Team v</w:t>
-      </w:r>
-      <w:r>
-        <w:rPr>
-          <w:sz w:val="24"/>
-          <w:szCs w:val="24"/>
-        </w:rPr>
-        <w:t>oted on names for the first and second file.</w:t>
-      </w:r>
-    </w:p>
-    <w:p>
-      <w:pPr>
-        <w:ind w:firstLine="720"/>
-        <w:rPr>
-          <w:sz w:val="24"/>
-          <w:szCs w:val="24"/>
-        </w:rPr>
-      </w:pPr>
-    </w:p>
-    <w:p>
-      <w:pPr>
-        <w:ind w:firstLine="720"/>
-        <w:rPr>
-          <w:sz w:val="24"/>
-          <w:szCs w:val="24"/>
-        </w:rPr>
-      </w:pPr>
-      <w:r>
-        <w:rPr>
-          <w:sz w:val="24"/>
-          <w:szCs w:val="24"/>
-        </w:rPr>
-        <w:t>Discussed languages we will use.</w:t>
-      </w:r>
+        <w:t>Programming Languages</w:t>
+      </w:r>
+    </w:p>
+    <w:p>
+      <w:pPr>
+        <w:numPr>
+          <w:ilvl w:val="0"/>
+          <w:numId w:val="2"/>
+        </w:numPr>
+        <w:ind w:hanging="359"/>
+        <w:contextualSpacing/>
+        <w:rPr>
+          <w:sz w:val="24"/>
+          <w:szCs w:val="24"/>
+        </w:rPr>
+      </w:pPr>
+      <w:r>
+        <w:rPr>
+          <w:sz w:val="24"/>
+          <w:szCs w:val="24"/>
+        </w:rPr>
+        <w:t>Client questions</w:t>
+      </w:r>
+    </w:p>
+    <w:p>
+      <w:pPr>
+        <w:ind w:left="720"/>
+        <w:contextualSpacing/>
+        <w:rPr>
+          <w:sz w:val="24"/>
+          <w:szCs w:val="24"/>
+        </w:rPr>
+      </w:pPr>
       <w:bookmarkStart w:id="0" w:name="_GoBack"/>
       <w:bookmarkEnd w:id="0"/>
+    </w:p>
+    <w:p>
+      <w:pPr>
+        <w:jc w:val="center"/>
+        <w:rPr>
+          <w:sz w:val="24"/>
+          <w:szCs w:val="24"/>
+        </w:rPr>
+      </w:pPr>
+      <w:r>
+        <w:rPr>
+          <w:i/>
+          <w:sz w:val="24"/>
+          <w:szCs w:val="24"/>
+          <w:u w:val="single"/>
+        </w:rPr>
+        <w:t>Decisions/Actions</w:t>
+      </w:r>
+    </w:p>
+    <w:p>
+      <w:pPr>
+        <w:jc w:val="center"/>
+        <w:rPr>
+          <w:sz w:val="24"/>
+          <w:szCs w:val="24"/>
+        </w:rPr>
+      </w:pPr>
+    </w:p>
+    <w:p>
+      <w:pPr>
+        <w:ind w:firstLine="720"/>
+        <w:rPr>
+          <w:sz w:val="24"/>
+          <w:szCs w:val="24"/>
+        </w:rPr>
+      </w:pPr>
+      <w:proofErr w:type="gramStart"/>
+      <w:r>
+        <w:rPr>
+          <w:sz w:val="24"/>
+          <w:szCs w:val="24"/>
+        </w:rPr>
+        <w:t>Reviewed language topic.</w:t>
+      </w:r>
+      <w:proofErr w:type="gramEnd"/>
+      <w:r>
+        <w:rPr>
+          <w:sz w:val="24"/>
+          <w:szCs w:val="24"/>
+        </w:rPr>
+        <w:t xml:space="preserve"> Talked about how Dr. </w:t>
+      </w:r>
+      <w:proofErr w:type="spellStart"/>
+      <w:r>
+        <w:rPr>
+          <w:sz w:val="24"/>
+          <w:szCs w:val="24"/>
+        </w:rPr>
+        <w:t>Roden</w:t>
+      </w:r>
+      <w:proofErr w:type="spellEnd"/>
+      <w:r>
+        <w:rPr>
+          <w:sz w:val="24"/>
+          <w:szCs w:val="24"/>
+        </w:rPr>
+        <w:t xml:space="preserve"> didn’t respond to language. Jeffrey signed up Josh for </w:t>
+      </w:r>
+      <w:proofErr w:type="spellStart"/>
+      <w:r>
+        <w:rPr>
+          <w:sz w:val="24"/>
+          <w:szCs w:val="24"/>
+        </w:rPr>
+        <w:t>hipchat</w:t>
+      </w:r>
+      <w:proofErr w:type="spellEnd"/>
+      <w:r>
+        <w:rPr>
+          <w:sz w:val="24"/>
+          <w:szCs w:val="24"/>
+        </w:rPr>
+        <w:t xml:space="preserve"> notifications to text message. </w:t>
+      </w:r>
+      <w:proofErr w:type="gramStart"/>
+      <w:r>
+        <w:rPr>
+          <w:sz w:val="24"/>
+          <w:szCs w:val="24"/>
+        </w:rPr>
+        <w:t>Discussed languages the languages.</w:t>
+      </w:r>
+      <w:proofErr w:type="gramEnd"/>
+      <w:r>
+        <w:rPr>
+          <w:sz w:val="24"/>
+          <w:szCs w:val="24"/>
+        </w:rPr>
+        <w:t xml:space="preserve"> </w:t>
+      </w:r>
+      <w:proofErr w:type="gramStart"/>
+      <w:r>
+        <w:rPr>
+          <w:sz w:val="24"/>
+          <w:szCs w:val="24"/>
+        </w:rPr>
+        <w:t>Java, C#, and Ruby.</w:t>
+      </w:r>
+      <w:proofErr w:type="gramEnd"/>
+    </w:p>
+    <w:p>
+      <w:pPr>
+        <w:ind w:firstLine="720"/>
+        <w:rPr>
+          <w:sz w:val="24"/>
+          <w:szCs w:val="24"/>
+        </w:rPr>
+      </w:pPr>
+    </w:p>
+    <w:p>
+      <w:pPr>
+        <w:ind w:firstLine="720"/>
+        <w:rPr>
+          <w:sz w:val="24"/>
+          <w:szCs w:val="24"/>
+        </w:rPr>
+      </w:pPr>
+    </w:p>
+    <w:p>
+      <w:pPr>
+        <w:ind w:firstLine="720"/>
+        <w:rPr>
+          <w:sz w:val="24"/>
+          <w:szCs w:val="24"/>
+        </w:rPr>
+      </w:pPr>
+      <w:proofErr w:type="gramStart"/>
+      <w:r>
+        <w:rPr>
+          <w:sz w:val="24"/>
+          <w:szCs w:val="24"/>
+        </w:rPr>
+        <w:t>Discussed tasks that will be split up.</w:t>
+      </w:r>
+      <w:proofErr w:type="gramEnd"/>
+    </w:p>
+    <w:p>
+      <w:pPr>
+        <w:ind w:firstLine="720"/>
+        <w:rPr>
+          <w:sz w:val="24"/>
+          <w:szCs w:val="24"/>
+        </w:rPr>
+      </w:pPr>
+    </w:p>
+    <w:p>
+      <w:pPr>
+        <w:ind w:firstLine="720"/>
+        <w:rPr>
+          <w:sz w:val="24"/>
+          <w:szCs w:val="24"/>
+        </w:rPr>
+      </w:pPr>
+      <w:r>
+        <w:rPr>
+          <w:sz w:val="24"/>
+          <w:szCs w:val="24"/>
+        </w:rPr>
+        <w:t>Team voted on names for the first and second file.</w:t>
+      </w:r>
+    </w:p>
+    <w:p/>
+    <w:p>
+      <w:r>
+        <w:tab/>
+      </w:r>
+      <w:proofErr w:type="gramStart"/>
+      <w:r>
+        <w:t>Gave priorities to different tasks.</w:t>
+      </w:r>
+      <w:proofErr w:type="gramEnd"/>
+    </w:p>
+    <w:p/>
+    <w:p>
+      <w:r>
+        <w:tab/>
+      </w:r>
+      <w:r>
+        <w:t xml:space="preserve">Riley thinks </w:t>
+      </w:r>
+      <w:r>
+        <w:t>Designs and UML d</w:t>
+      </w:r>
+      <w:r>
+        <w:t xml:space="preserve">iagrams </w:t>
+      </w:r>
+    </w:p>
+    <w:p/>
+    <w:p>
+      <w:r>
+        <w:tab/>
+        <w:t xml:space="preserve">Team made file I/O, GUI, User and authentication by </w:t>
+      </w:r>
+      <w:proofErr w:type="gramStart"/>
+      <w:r>
+        <w:t>may</w:t>
+      </w:r>
+      <w:proofErr w:type="gramEnd"/>
+      <w:r>
+        <w:t xml:space="preserve"> 23</w:t>
+      </w:r>
+      <w:r>
+        <w:rPr>
+          <w:vertAlign w:val="superscript"/>
+        </w:rPr>
+        <w:t>rd</w:t>
+      </w:r>
+      <w:r>
+        <w:t>.</w:t>
+      </w:r>
     </w:p>
     <w:sectPr>
       <w:headerReference w:type="default" r:id="rId8"/>
@@ -587,6 +765,18 @@
   </w:abstractNum>
   <w:num w:numId="1">
     <w:abstractNumId w:val="0"/>
+  </w:num>
+  <w:num w:numId="2">
+    <w:abstractNumId w:val="0"/>
+    <w:lvlOverride w:ilvl="0"/>
+    <w:lvlOverride w:ilvl="1"/>
+    <w:lvlOverride w:ilvl="2"/>
+    <w:lvlOverride w:ilvl="3"/>
+    <w:lvlOverride w:ilvl="4"/>
+    <w:lvlOverride w:ilvl="5"/>
+    <w:lvlOverride w:ilvl="6"/>
+    <w:lvlOverride w:ilvl="7"/>
+    <w:lvlOverride w:ilvl="8"/>
   </w:num>
 </w:numbering>
 </file>

</xml_diff>